<commit_message>
Update Daniyal Nawaz FA21-BSE-083.docx
</commit_message>
<xml_diff>
--- a/MIDTERM LAB/Daniyal Nawaz FA21-BSE-083.docx
+++ b/MIDTERM LAB/Daniyal Nawaz FA21-BSE-083.docx
@@ -67,7 +67,54 @@
         </w:rPr>
       </w:pPr>
     </w:p>
-    <w:p/>
+    <w:p>
+      <w:r>
+        <w:rPr>
+          <w:noProof/>
+        </w:rPr>
+        <w:drawing>
+          <wp:inline distT="0" distB="0" distL="0" distR="0">
+            <wp:extent cx="5943600" cy="2604770"/>
+            <wp:effectExtent l="0" t="0" r="0" b="5080"/>
+            <wp:docPr id="1" name="Picture 1"/>
+            <wp:cNvGraphicFramePr>
+              <a:graphicFrameLocks xmlns:a="http://schemas.openxmlformats.org/drawingml/2006/main" noChangeAspect="1"/>
+            </wp:cNvGraphicFramePr>
+            <a:graphic xmlns:a="http://schemas.openxmlformats.org/drawingml/2006/main">
+              <a:graphicData uri="http://schemas.openxmlformats.org/drawingml/2006/picture">
+                <pic:pic xmlns:pic="http://schemas.openxmlformats.org/drawingml/2006/picture">
+                  <pic:nvPicPr>
+                    <pic:cNvPr id="1" name="Dani 3.jpeg"/>
+                    <pic:cNvPicPr/>
+                  </pic:nvPicPr>
+                  <pic:blipFill>
+                    <a:blip r:embed="rId5">
+                      <a:extLst>
+                        <a:ext uri="{28A0092B-C50C-407E-A947-70E740481C1C}">
+                          <a14:useLocalDpi xmlns:a14="http://schemas.microsoft.com/office/drawing/2010/main" val="0"/>
+                        </a:ext>
+                      </a:extLst>
+                    </a:blip>
+                    <a:stretch>
+                      <a:fillRect/>
+                    </a:stretch>
+                  </pic:blipFill>
+                  <pic:spPr>
+                    <a:xfrm>
+                      <a:off x="0" y="0"/>
+                      <a:ext cx="5943600" cy="2604770"/>
+                    </a:xfrm>
+                    <a:prstGeom prst="rect">
+                      <a:avLst/>
+                    </a:prstGeom>
+                  </pic:spPr>
+                </pic:pic>
+              </a:graphicData>
+            </a:graphic>
+          </wp:inline>
+        </w:drawing>
+      </w:r>
+    </w:p>
     <w:p>
       <w:r>
         <w:rPr>
@@ -90,7 +137,7 @@
                     <pic:cNvPicPr/>
                   </pic:nvPicPr>
                   <pic:blipFill>
-                    <a:blip r:embed="rId5">
+                    <a:blip r:embed="rId6">
                       <a:extLst>
                         <a:ext uri="{28A0092B-C50C-407E-A947-70E740481C1C}">
                           <a14:useLocalDpi xmlns:a14="http://schemas.microsoft.com/office/drawing/2010/main" val="0"/>
@@ -118,7 +165,6 @@
       </w:r>
     </w:p>
     <w:p>
-      <w:bookmarkStart w:id="0" w:name="_GoBack"/>
       <w:r>
         <w:rPr>
           <w:noProof/>
@@ -140,7 +186,7 @@
                     <pic:cNvPicPr/>
                   </pic:nvPicPr>
                   <pic:blipFill>
-                    <a:blip r:embed="rId6">
+                    <a:blip r:embed="rId7">
                       <a:extLst>
                         <a:ext uri="{28A0092B-C50C-407E-A947-70E740481C1C}">
                           <a14:useLocalDpi xmlns:a14="http://schemas.microsoft.com/office/drawing/2010/main" val="0"/>
@@ -155,6 +201,67 @@
                     <a:xfrm>
                       <a:off x="0" y="0"/>
                       <a:ext cx="5943600" cy="3700145"/>
+                    </a:xfrm>
+                    <a:prstGeom prst="rect">
+                      <a:avLst/>
+                    </a:prstGeom>
+                  </pic:spPr>
+                </pic:pic>
+              </a:graphicData>
+            </a:graphic>
+          </wp:inline>
+        </w:drawing>
+      </w:r>
+    </w:p>
+    <w:p/>
+    <w:p/>
+    <w:p/>
+    <w:p>
+      <w:pPr>
+        <w:tabs>
+          <w:tab w:val="left" w:pos="1950"/>
+        </w:tabs>
+      </w:pPr>
+      <w:r>
+        <w:lastRenderedPageBreak/>
+        <w:tab/>
+      </w:r>
+      <w:bookmarkStart w:id="0" w:name="_GoBack"/>
+      <w:r>
+        <w:rPr>
+          <w:noProof/>
+        </w:rPr>
+        <w:drawing>
+          <wp:inline distT="0" distB="0" distL="0" distR="0">
+            <wp:extent cx="4286250" cy="3771900"/>
+            <wp:effectExtent l="0" t="0" r="0" b="0"/>
+            <wp:docPr id="3" name="Picture 3"/>
+            <wp:cNvGraphicFramePr>
+              <a:graphicFrameLocks xmlns:a="http://schemas.openxmlformats.org/drawingml/2006/main" noChangeAspect="1"/>
+            </wp:cNvGraphicFramePr>
+            <a:graphic xmlns:a="http://schemas.openxmlformats.org/drawingml/2006/main">
+              <a:graphicData uri="http://schemas.openxmlformats.org/drawingml/2006/picture">
+                <pic:pic xmlns:pic="http://schemas.openxmlformats.org/drawingml/2006/picture">
+                  <pic:nvPicPr>
+                    <pic:cNvPr id="3" name="dani 4.jpeg"/>
+                    <pic:cNvPicPr/>
+                  </pic:nvPicPr>
+                  <pic:blipFill>
+                    <a:blip r:embed="rId8">
+                      <a:extLst>
+                        <a:ext uri="{28A0092B-C50C-407E-A947-70E740481C1C}">
+                          <a14:useLocalDpi xmlns:a14="http://schemas.microsoft.com/office/drawing/2010/main" val="0"/>
+                        </a:ext>
+                      </a:extLst>
+                    </a:blip>
+                    <a:stretch>
+                      <a:fillRect/>
+                    </a:stretch>
+                  </pic:blipFill>
+                  <pic:spPr>
+                    <a:xfrm>
+                      <a:off x="0" y="0"/>
+                      <a:ext cx="4286250" cy="3771900"/>
                     </a:xfrm>
                     <a:prstGeom prst="rect">
                       <a:avLst/>

</xml_diff>